<commit_message>
Clears message label when Submit button is clicked
</commit_message>
<xml_diff>
--- a/src/Sample document.docx
+++ b/src/Sample document.docx
@@ -754,66 +754,138 @@
                 <w:lang w:eastAsia="en-US"/>
               </w:rPr>
             </w:pPr>
-          </w:p>
-        </w:tc>
-        <w:tc>
-          <w:tcPr>
-            <w:tcW w:w="1250" w:type="pct"/>
-            <w:tcBorders>
-              <w:top w:val="nil"/>
-              <w:left w:val="nil"/>
-              <w:bottom w:val="single" w:sz="4" w:space="0" w:color="auto"/>
-              <w:right w:val="single" w:sz="4" w:space="0" w:color="auto"/>
-            </w:tcBorders>
-            <w:shd w:val="clear" w:color="auto" w:fill="auto"/>
-            <w:noWrap/>
-          </w:tcPr>
-          <w:p>
-            <w:pPr>
-              <w:spacing w:after="0" w:line="240" w:lineRule="auto"/>
-              <w:rPr>
-                <w:rFonts w:eastAsia="Times New Roman" w:cstheme="minorHAnsi"/>
-                <w:color w:val="000000"/>
-                <w:lang w:eastAsia="en-US"/>
-              </w:rPr>
-            </w:pPr>
-          </w:p>
-        </w:tc>
-        <w:tc>
-          <w:tcPr>
-            <w:tcW w:w="1250" w:type="pct"/>
-            <w:tcBorders>
-              <w:top w:val="nil"/>
-              <w:left w:val="nil"/>
-              <w:bottom w:val="single" w:sz="4" w:space="0" w:color="auto"/>
-              <w:right w:val="single" w:sz="4" w:space="0" w:color="auto"/>
-            </w:tcBorders>
-            <w:shd w:val="clear" w:color="auto" w:fill="auto"/>
-            <w:noWrap/>
-          </w:tcPr>
-          <w:p>
-            <w:pPr>
-              <w:spacing w:after="0" w:line="240" w:lineRule="auto"/>
-              <w:rPr>
-                <w:rFonts w:eastAsia="Times New Roman" w:cstheme="minorHAnsi"/>
-                <w:color w:val="000000"/>
-                <w:lang w:eastAsia="en-US"/>
-              </w:rPr>
-            </w:pPr>
-          </w:p>
-        </w:tc>
-        <w:tc>
-          <w:tcPr>
-            <w:tcW w:w="1250" w:type="pct"/>
-            <w:tcBorders>
-              <w:top w:val="nil"/>
-              <w:left w:val="nil"/>
-              <w:bottom w:val="single" w:sz="4" w:space="0" w:color="auto"/>
-              <w:right w:val="single" w:sz="4" w:space="0" w:color="auto"/>
-            </w:tcBorders>
-            <w:shd w:val="clear" w:color="auto" w:fill="auto"/>
-            <w:noWrap/>
-          </w:tcPr>
+            <w:r>
+              <w:rPr>
+                <w:rFonts w:eastAsia="Times New Roman" w:cstheme="minorHAnsi"/>
+                <w:color w:val="000000"/>
+                <w:lang w:eastAsia="en-US"/>
+              </w:rPr>
+              <w:t>N/A</w:t>
+            </w:r>
+          </w:p>
+          <w:p>
+            <w:pPr>
+              <w:spacing w:after="0" w:line="240" w:lineRule="auto"/>
+              <w:rPr>
+                <w:rFonts w:eastAsia="Times New Roman" w:cstheme="minorHAnsi"/>
+                <w:color w:val="000000"/>
+                <w:lang w:eastAsia="en-US"/>
+              </w:rPr>
+            </w:pPr>
+          </w:p>
+        </w:tc>
+        <w:tc>
+          <w:tcPr>
+            <w:tcW w:w="1250" w:type="pct"/>
+            <w:tcBorders>
+              <w:top w:val="nil"/>
+              <w:left w:val="nil"/>
+              <w:bottom w:val="single" w:sz="4" w:space="0" w:color="auto"/>
+              <w:right w:val="single" w:sz="4" w:space="0" w:color="auto"/>
+            </w:tcBorders>
+            <w:shd w:val="clear" w:color="auto" w:fill="auto"/>
+            <w:noWrap/>
+          </w:tcPr>
+          <w:p>
+            <w:pPr>
+              <w:spacing w:after="0" w:line="240" w:lineRule="auto"/>
+              <w:rPr>
+                <w:rFonts w:eastAsia="Times New Roman" w:cstheme="minorHAnsi"/>
+                <w:color w:val="000000"/>
+                <w:lang w:eastAsia="en-US"/>
+              </w:rPr>
+            </w:pPr>
+            <w:r>
+              <w:rPr>
+                <w:rFonts w:eastAsia="Times New Roman" w:cstheme="minorHAnsi"/>
+                <w:color w:val="000000"/>
+                <w:lang w:eastAsia="en-US"/>
+              </w:rPr>
+              <w:t>N/A</w:t>
+            </w:r>
+          </w:p>
+          <w:p>
+            <w:pPr>
+              <w:spacing w:after="0" w:line="240" w:lineRule="auto"/>
+              <w:rPr>
+                <w:rFonts w:eastAsia="Times New Roman" w:cstheme="minorHAnsi"/>
+                <w:color w:val="000000"/>
+                <w:lang w:eastAsia="en-US"/>
+              </w:rPr>
+            </w:pPr>
+          </w:p>
+        </w:tc>
+        <w:tc>
+          <w:tcPr>
+            <w:tcW w:w="1250" w:type="pct"/>
+            <w:tcBorders>
+              <w:top w:val="nil"/>
+              <w:left w:val="nil"/>
+              <w:bottom w:val="single" w:sz="4" w:space="0" w:color="auto"/>
+              <w:right w:val="single" w:sz="4" w:space="0" w:color="auto"/>
+            </w:tcBorders>
+            <w:shd w:val="clear" w:color="auto" w:fill="auto"/>
+            <w:noWrap/>
+          </w:tcPr>
+          <w:p>
+            <w:pPr>
+              <w:spacing w:after="0" w:line="240" w:lineRule="auto"/>
+              <w:rPr>
+                <w:rFonts w:eastAsia="Times New Roman" w:cstheme="minorHAnsi"/>
+                <w:color w:val="000000"/>
+                <w:lang w:eastAsia="en-US"/>
+              </w:rPr>
+            </w:pPr>
+            <w:r>
+              <w:rPr>
+                <w:rFonts w:eastAsia="Times New Roman" w:cstheme="minorHAnsi"/>
+                <w:color w:val="000000"/>
+                <w:lang w:eastAsia="en-US"/>
+              </w:rPr>
+              <w:t>N/A</w:t>
+            </w:r>
+          </w:p>
+          <w:p>
+            <w:pPr>
+              <w:spacing w:after="0" w:line="240" w:lineRule="auto"/>
+              <w:rPr>
+                <w:rFonts w:eastAsia="Times New Roman" w:cstheme="minorHAnsi"/>
+                <w:color w:val="000000"/>
+                <w:lang w:eastAsia="en-US"/>
+              </w:rPr>
+            </w:pPr>
+          </w:p>
+        </w:tc>
+        <w:tc>
+          <w:tcPr>
+            <w:tcW w:w="1250" w:type="pct"/>
+            <w:tcBorders>
+              <w:top w:val="nil"/>
+              <w:left w:val="nil"/>
+              <w:bottom w:val="single" w:sz="4" w:space="0" w:color="auto"/>
+              <w:right w:val="single" w:sz="4" w:space="0" w:color="auto"/>
+            </w:tcBorders>
+            <w:shd w:val="clear" w:color="auto" w:fill="auto"/>
+            <w:noWrap/>
+          </w:tcPr>
+          <w:p>
+            <w:pPr>
+              <w:spacing w:after="0" w:line="240" w:lineRule="auto"/>
+              <w:rPr>
+                <w:rFonts w:eastAsia="Times New Roman" w:cstheme="minorHAnsi"/>
+                <w:color w:val="000000"/>
+                <w:lang w:eastAsia="en-US"/>
+              </w:rPr>
+            </w:pPr>
+            <w:r>
+              <w:rPr>
+                <w:rFonts w:eastAsia="Times New Roman" w:cstheme="minorHAnsi"/>
+                <w:color w:val="000000"/>
+                <w:lang w:eastAsia="en-US"/>
+              </w:rPr>
+              <w:t>N/A</w:t>
+            </w:r>
+          </w:p>
           <w:p>
             <w:pPr>
               <w:spacing w:after="0" w:line="240" w:lineRule="auto"/>
@@ -1429,20 +1501,56 @@
                 <w:lang w:eastAsia="en-US"/>
               </w:rPr>
             </w:pPr>
-          </w:p>
-        </w:tc>
-        <w:tc>
-          <w:tcPr>
-            <w:tcW w:w="1250" w:type="pct"/>
-            <w:tcBorders>
-              <w:top w:val="nil"/>
-              <w:left w:val="nil"/>
-              <w:bottom w:val="single" w:sz="4" w:space="0" w:color="auto"/>
-              <w:right w:val="single" w:sz="4" w:space="0" w:color="auto"/>
-            </w:tcBorders>
-            <w:shd w:val="clear" w:color="auto" w:fill="auto"/>
-            <w:noWrap/>
-          </w:tcPr>
+            <w:r>
+              <w:rPr>
+                <w:rFonts w:eastAsia="Times New Roman" w:cstheme="minorHAnsi"/>
+                <w:color w:val="000000"/>
+                <w:lang w:eastAsia="en-US"/>
+              </w:rPr>
+              <w:t>N/A</w:t>
+            </w:r>
+          </w:p>
+          <w:p>
+            <w:pPr>
+              <w:spacing w:after="0" w:line="240" w:lineRule="auto"/>
+              <w:rPr>
+                <w:rFonts w:eastAsia="Times New Roman" w:cstheme="minorHAnsi"/>
+                <w:color w:val="000000"/>
+                <w:lang w:eastAsia="en-US"/>
+              </w:rPr>
+            </w:pPr>
+          </w:p>
+        </w:tc>
+        <w:tc>
+          <w:tcPr>
+            <w:tcW w:w="1250" w:type="pct"/>
+            <w:tcBorders>
+              <w:top w:val="nil"/>
+              <w:left w:val="nil"/>
+              <w:bottom w:val="single" w:sz="4" w:space="0" w:color="auto"/>
+              <w:right w:val="single" w:sz="4" w:space="0" w:color="auto"/>
+            </w:tcBorders>
+            <w:shd w:val="clear" w:color="auto" w:fill="auto"/>
+            <w:noWrap/>
+          </w:tcPr>
+          <w:p>
+            <w:pPr>
+              <w:spacing w:after="0" w:line="240" w:lineRule="auto"/>
+              <w:rPr>
+                <w:rFonts w:eastAsia="Times New Roman" w:cstheme="minorHAnsi"/>
+                <w:color w:val="000000"/>
+                <w:lang w:eastAsia="en-US"/>
+              </w:rPr>
+            </w:pPr>
+            <w:r>
+              <w:rPr>
+                <w:rFonts w:eastAsia="Times New Roman" w:cstheme="minorHAnsi"/>
+                <w:color w:val="000000"/>
+                <w:lang w:eastAsia="en-US"/>
+              </w:rPr>
+              <w:t>N/A</w:t>
+            </w:r>
+          </w:p>
           <w:p>
             <w:pPr>
               <w:spacing w:after="0" w:line="240" w:lineRule="auto"/>
@@ -1542,6 +1650,24 @@
                 <w:lang w:eastAsia="en-US"/>
               </w:rPr>
             </w:pPr>
+            <w:r>
+              <w:rPr>
+                <w:rFonts w:eastAsia="Times New Roman" w:cstheme="minorHAnsi"/>
+                <w:color w:val="000000"/>
+                <w:lang w:eastAsia="en-US"/>
+              </w:rPr>
+              <w:t>N/A</w:t>
+            </w:r>
+          </w:p>
+          <w:p>
+            <w:pPr>
+              <w:spacing w:after="0" w:line="240" w:lineRule="auto"/>
+              <w:rPr>
+                <w:rFonts w:eastAsia="Times New Roman" w:cstheme="minorHAnsi"/>
+                <w:color w:val="000000"/>
+                <w:lang w:eastAsia="en-US"/>
+              </w:rPr>
+            </w:pPr>
           </w:p>
         </w:tc>
         <w:tc>
@@ -1632,20 +1758,56 @@
                 <w:lang w:eastAsia="en-US"/>
               </w:rPr>
             </w:pPr>
-          </w:p>
-        </w:tc>
-        <w:tc>
-          <w:tcPr>
-            <w:tcW w:w="1250" w:type="pct"/>
-            <w:tcBorders>
-              <w:top w:val="nil"/>
-              <w:left w:val="nil"/>
-              <w:bottom w:val="single" w:sz="4" w:space="0" w:color="auto"/>
-              <w:right w:val="single" w:sz="4" w:space="0" w:color="auto"/>
-            </w:tcBorders>
-            <w:shd w:val="clear" w:color="auto" w:fill="auto"/>
-            <w:noWrap/>
-          </w:tcPr>
+            <w:r>
+              <w:rPr>
+                <w:rFonts w:eastAsia="Times New Roman" w:cstheme="minorHAnsi"/>
+                <w:color w:val="000000"/>
+                <w:lang w:eastAsia="en-US"/>
+              </w:rPr>
+              <w:t>N/A</w:t>
+            </w:r>
+          </w:p>
+          <w:p>
+            <w:pPr>
+              <w:spacing w:after="0" w:line="240" w:lineRule="auto"/>
+              <w:rPr>
+                <w:rFonts w:eastAsia="Times New Roman" w:cstheme="minorHAnsi"/>
+                <w:color w:val="000000"/>
+                <w:lang w:eastAsia="en-US"/>
+              </w:rPr>
+            </w:pPr>
+          </w:p>
+        </w:tc>
+        <w:tc>
+          <w:tcPr>
+            <w:tcW w:w="1250" w:type="pct"/>
+            <w:tcBorders>
+              <w:top w:val="nil"/>
+              <w:left w:val="nil"/>
+              <w:bottom w:val="single" w:sz="4" w:space="0" w:color="auto"/>
+              <w:right w:val="single" w:sz="4" w:space="0" w:color="auto"/>
+            </w:tcBorders>
+            <w:shd w:val="clear" w:color="auto" w:fill="auto"/>
+            <w:noWrap/>
+          </w:tcPr>
+          <w:p>
+            <w:pPr>
+              <w:spacing w:after="0" w:line="240" w:lineRule="auto"/>
+              <w:rPr>
+                <w:rFonts w:eastAsia="Times New Roman" w:cstheme="minorHAnsi"/>
+                <w:color w:val="000000"/>
+                <w:lang w:eastAsia="en-US"/>
+              </w:rPr>
+            </w:pPr>
+            <w:r>
+              <w:rPr>
+                <w:rFonts w:eastAsia="Times New Roman" w:cstheme="minorHAnsi"/>
+                <w:color w:val="000000"/>
+                <w:lang w:eastAsia="en-US"/>
+              </w:rPr>
+              <w:t>N/A</w:t>
+            </w:r>
+          </w:p>
           <w:p>
             <w:pPr>
               <w:spacing w:after="0" w:line="240" w:lineRule="auto"/>
@@ -1776,6 +1938,24 @@
                 <w:lang w:eastAsia="en-US"/>
               </w:rPr>
             </w:pPr>
+            <w:r>
+              <w:rPr>
+                <w:rFonts w:eastAsia="Times New Roman" w:cstheme="minorHAnsi"/>
+                <w:color w:val="000000"/>
+                <w:lang w:eastAsia="en-US"/>
+              </w:rPr>
+              <w:t>N/A</w:t>
+            </w:r>
+          </w:p>
+          <w:p>
+            <w:pPr>
+              <w:spacing w:after="0" w:line="240" w:lineRule="auto"/>
+              <w:rPr>
+                <w:rFonts w:eastAsia="Times New Roman" w:cstheme="minorHAnsi"/>
+                <w:color w:val="000000"/>
+                <w:lang w:eastAsia="en-US"/>
+              </w:rPr>
+            </w:pPr>
           </w:p>
         </w:tc>
         <w:tc>
@@ -1936,6 +2116,24 @@
                 <w:lang w:eastAsia="en-US"/>
               </w:rPr>
             </w:pPr>
+            <w:r>
+              <w:rPr>
+                <w:rFonts w:eastAsia="Times New Roman" w:cstheme="minorHAnsi"/>
+                <w:color w:val="000000"/>
+                <w:lang w:eastAsia="en-US"/>
+              </w:rPr>
+              <w:t>N/A</w:t>
+            </w:r>
+          </w:p>
+          <w:p>
+            <w:pPr>
+              <w:spacing w:after="0" w:line="240" w:lineRule="auto"/>
+              <w:rPr>
+                <w:rFonts w:eastAsia="Times New Roman" w:cstheme="minorHAnsi"/>
+                <w:color w:val="000000"/>
+                <w:lang w:eastAsia="en-US"/>
+              </w:rPr>
+            </w:pPr>
           </w:p>
         </w:tc>
       </w:tr>
@@ -1986,6 +2184,24 @@
             <w:shd w:val="clear" w:color="auto" w:fill="auto"/>
             <w:noWrap/>
           </w:tcPr>
+          <w:p>
+            <w:pPr>
+              <w:spacing w:after="0" w:line="240" w:lineRule="auto"/>
+              <w:rPr>
+                <w:rFonts w:eastAsia="Times New Roman" w:cstheme="minorHAnsi"/>
+                <w:color w:val="000000"/>
+                <w:lang w:eastAsia="en-US"/>
+              </w:rPr>
+            </w:pPr>
+            <w:r>
+              <w:rPr>
+                <w:rFonts w:eastAsia="Times New Roman" w:cstheme="minorHAnsi"/>
+                <w:color w:val="000000"/>
+                <w:lang w:eastAsia="en-US"/>
+              </w:rPr>
+              <w:t>N/A</w:t>
+            </w:r>
+          </w:p>
           <w:p>
             <w:pPr>
               <w:spacing w:after="0" w:line="240" w:lineRule="auto"/>
@@ -2393,6 +2609,24 @@
                 <w:lang w:eastAsia="en-US"/>
               </w:rPr>
             </w:pPr>
+            <w:r>
+              <w:rPr>
+                <w:rFonts w:eastAsia="Times New Roman" w:cstheme="minorHAnsi"/>
+                <w:color w:val="000000"/>
+                <w:lang w:eastAsia="en-US"/>
+              </w:rPr>
+              <w:t>N/A</w:t>
+            </w:r>
+          </w:p>
+          <w:p>
+            <w:pPr>
+              <w:spacing w:after="0" w:line="240" w:lineRule="auto"/>
+              <w:rPr>
+                <w:rFonts w:eastAsia="Times New Roman" w:cstheme="minorHAnsi"/>
+                <w:color w:val="000000"/>
+                <w:lang w:eastAsia="en-US"/>
+              </w:rPr>
+            </w:pPr>
           </w:p>
         </w:tc>
       </w:tr>
@@ -2612,6 +2846,24 @@
                 <w:lang w:eastAsia="en-US"/>
               </w:rPr>
             </w:pPr>
+            <w:r>
+              <w:rPr>
+                <w:rFonts w:eastAsia="Times New Roman" w:cstheme="minorHAnsi"/>
+                <w:color w:val="000000"/>
+                <w:lang w:eastAsia="en-US"/>
+              </w:rPr>
+              <w:t>N/A</w:t>
+            </w:r>
+          </w:p>
+          <w:p>
+            <w:pPr>
+              <w:spacing w:after="0" w:line="240" w:lineRule="auto"/>
+              <w:rPr>
+                <w:rFonts w:eastAsia="Times New Roman" w:cstheme="minorHAnsi"/>
+                <w:color w:val="000000"/>
+                <w:lang w:eastAsia="en-US"/>
+              </w:rPr>
+            </w:pPr>
           </w:p>
         </w:tc>
         <w:tc>
@@ -2764,6 +3016,24 @@
                 <w:lang w:eastAsia="en-US"/>
               </w:rPr>
             </w:pPr>
+            <w:r>
+              <w:rPr>
+                <w:rFonts w:eastAsia="Times New Roman" w:cstheme="minorHAnsi"/>
+                <w:color w:val="000000"/>
+                <w:lang w:eastAsia="en-US"/>
+              </w:rPr>
+              <w:t>N/A</w:t>
+            </w:r>
+          </w:p>
+          <w:p>
+            <w:pPr>
+              <w:spacing w:after="0" w:line="240" w:lineRule="auto"/>
+              <w:rPr>
+                <w:rFonts w:eastAsia="Times New Roman" w:cstheme="minorHAnsi"/>
+                <w:color w:val="000000"/>
+                <w:lang w:eastAsia="en-US"/>
+              </w:rPr>
+            </w:pPr>
           </w:p>
         </w:tc>
       </w:tr>
@@ -3089,6 +3359,24 @@
                 <w:lang w:eastAsia="en-US"/>
               </w:rPr>
             </w:pPr>
+            <w:r>
+              <w:rPr>
+                <w:rFonts w:eastAsia="Times New Roman" w:cstheme="minorHAnsi"/>
+                <w:color w:val="000000"/>
+                <w:lang w:eastAsia="en-US"/>
+              </w:rPr>
+              <w:t>N/A</w:t>
+            </w:r>
+          </w:p>
+          <w:p>
+            <w:pPr>
+              <w:spacing w:after="0" w:line="240" w:lineRule="auto"/>
+              <w:rPr>
+                <w:rFonts w:eastAsia="Times New Roman" w:cstheme="minorHAnsi"/>
+                <w:color w:val="000000"/>
+                <w:lang w:eastAsia="en-US"/>
+              </w:rPr>
+            </w:pPr>
           </w:p>
         </w:tc>
         <w:tc>
@@ -3272,6 +3560,24 @@
                 <w:lang w:eastAsia="en-US"/>
               </w:rPr>
             </w:pPr>
+            <w:r>
+              <w:rPr>
+                <w:rFonts w:eastAsia="Times New Roman" w:cstheme="minorHAnsi"/>
+                <w:color w:val="000000"/>
+                <w:lang w:eastAsia="en-US"/>
+              </w:rPr>
+              <w:t>N/A</w:t>
+            </w:r>
+          </w:p>
+          <w:p>
+            <w:pPr>
+              <w:spacing w:after="0" w:line="240" w:lineRule="auto"/>
+              <w:rPr>
+                <w:rFonts w:eastAsia="Times New Roman" w:cstheme="minorHAnsi"/>
+                <w:color w:val="000000"/>
+                <w:lang w:eastAsia="en-US"/>
+              </w:rPr>
+            </w:pPr>
           </w:p>
         </w:tc>
       </w:tr>
@@ -3300,66 +3606,138 @@
                 <w:lang w:eastAsia="en-US"/>
               </w:rPr>
             </w:pPr>
-          </w:p>
-        </w:tc>
-        <w:tc>
-          <w:tcPr>
-            <w:tcW w:w="1250" w:type="pct"/>
-            <w:tcBorders>
-              <w:top w:val="nil"/>
-              <w:left w:val="nil"/>
-              <w:bottom w:val="single" w:sz="4" w:space="0" w:color="auto"/>
-              <w:right w:val="single" w:sz="4" w:space="0" w:color="auto"/>
-            </w:tcBorders>
-            <w:shd w:val="clear" w:color="auto" w:fill="auto"/>
-            <w:noWrap/>
-          </w:tcPr>
-          <w:p>
-            <w:pPr>
-              <w:spacing w:after="0" w:line="240" w:lineRule="auto"/>
-              <w:rPr>
-                <w:rFonts w:eastAsia="Times New Roman" w:cstheme="minorHAnsi"/>
-                <w:color w:val="000000"/>
-                <w:lang w:eastAsia="en-US"/>
-              </w:rPr>
-            </w:pPr>
-          </w:p>
-        </w:tc>
-        <w:tc>
-          <w:tcPr>
-            <w:tcW w:w="1250" w:type="pct"/>
-            <w:tcBorders>
-              <w:top w:val="nil"/>
-              <w:left w:val="nil"/>
-              <w:bottom w:val="single" w:sz="4" w:space="0" w:color="auto"/>
-              <w:right w:val="single" w:sz="4" w:space="0" w:color="auto"/>
-            </w:tcBorders>
-            <w:shd w:val="clear" w:color="auto" w:fill="auto"/>
-            <w:noWrap/>
-          </w:tcPr>
-          <w:p>
-            <w:pPr>
-              <w:spacing w:after="0" w:line="240" w:lineRule="auto"/>
-              <w:rPr>
-                <w:rFonts w:eastAsia="Times New Roman" w:cstheme="minorHAnsi"/>
-                <w:color w:val="000000"/>
-                <w:lang w:eastAsia="en-US"/>
-              </w:rPr>
-            </w:pPr>
-          </w:p>
-        </w:tc>
-        <w:tc>
-          <w:tcPr>
-            <w:tcW w:w="1250" w:type="pct"/>
-            <w:tcBorders>
-              <w:top w:val="nil"/>
-              <w:left w:val="nil"/>
-              <w:bottom w:val="single" w:sz="4" w:space="0" w:color="auto"/>
-              <w:right w:val="single" w:sz="4" w:space="0" w:color="auto"/>
-            </w:tcBorders>
-            <w:shd w:val="clear" w:color="auto" w:fill="auto"/>
-            <w:noWrap/>
-          </w:tcPr>
+            <w:r>
+              <w:rPr>
+                <w:rFonts w:eastAsia="Times New Roman" w:cstheme="minorHAnsi"/>
+                <w:color w:val="000000"/>
+                <w:lang w:eastAsia="en-US"/>
+              </w:rPr>
+              <w:t>N/A</w:t>
+            </w:r>
+          </w:p>
+          <w:p>
+            <w:pPr>
+              <w:spacing w:after="0" w:line="240" w:lineRule="auto"/>
+              <w:rPr>
+                <w:rFonts w:eastAsia="Times New Roman" w:cstheme="minorHAnsi"/>
+                <w:color w:val="000000"/>
+                <w:lang w:eastAsia="en-US"/>
+              </w:rPr>
+            </w:pPr>
+          </w:p>
+        </w:tc>
+        <w:tc>
+          <w:tcPr>
+            <w:tcW w:w="1250" w:type="pct"/>
+            <w:tcBorders>
+              <w:top w:val="nil"/>
+              <w:left w:val="nil"/>
+              <w:bottom w:val="single" w:sz="4" w:space="0" w:color="auto"/>
+              <w:right w:val="single" w:sz="4" w:space="0" w:color="auto"/>
+            </w:tcBorders>
+            <w:shd w:val="clear" w:color="auto" w:fill="auto"/>
+            <w:noWrap/>
+          </w:tcPr>
+          <w:p>
+            <w:pPr>
+              <w:spacing w:after="0" w:line="240" w:lineRule="auto"/>
+              <w:rPr>
+                <w:rFonts w:eastAsia="Times New Roman" w:cstheme="minorHAnsi"/>
+                <w:color w:val="000000"/>
+                <w:lang w:eastAsia="en-US"/>
+              </w:rPr>
+            </w:pPr>
+            <w:r>
+              <w:rPr>
+                <w:rFonts w:eastAsia="Times New Roman" w:cstheme="minorHAnsi"/>
+                <w:color w:val="000000"/>
+                <w:lang w:eastAsia="en-US"/>
+              </w:rPr>
+              <w:t>N/A</w:t>
+            </w:r>
+          </w:p>
+          <w:p>
+            <w:pPr>
+              <w:spacing w:after="0" w:line="240" w:lineRule="auto"/>
+              <w:rPr>
+                <w:rFonts w:eastAsia="Times New Roman" w:cstheme="minorHAnsi"/>
+                <w:color w:val="000000"/>
+                <w:lang w:eastAsia="en-US"/>
+              </w:rPr>
+            </w:pPr>
+          </w:p>
+        </w:tc>
+        <w:tc>
+          <w:tcPr>
+            <w:tcW w:w="1250" w:type="pct"/>
+            <w:tcBorders>
+              <w:top w:val="nil"/>
+              <w:left w:val="nil"/>
+              <w:bottom w:val="single" w:sz="4" w:space="0" w:color="auto"/>
+              <w:right w:val="single" w:sz="4" w:space="0" w:color="auto"/>
+            </w:tcBorders>
+            <w:shd w:val="clear" w:color="auto" w:fill="auto"/>
+            <w:noWrap/>
+          </w:tcPr>
+          <w:p>
+            <w:pPr>
+              <w:spacing w:after="0" w:line="240" w:lineRule="auto"/>
+              <w:rPr>
+                <w:rFonts w:eastAsia="Times New Roman" w:cstheme="minorHAnsi"/>
+                <w:color w:val="000000"/>
+                <w:lang w:eastAsia="en-US"/>
+              </w:rPr>
+            </w:pPr>
+            <w:r>
+              <w:rPr>
+                <w:rFonts w:eastAsia="Times New Roman" w:cstheme="minorHAnsi"/>
+                <w:color w:val="000000"/>
+                <w:lang w:eastAsia="en-US"/>
+              </w:rPr>
+              <w:t>N/A</w:t>
+            </w:r>
+          </w:p>
+          <w:p>
+            <w:pPr>
+              <w:spacing w:after="0" w:line="240" w:lineRule="auto"/>
+              <w:rPr>
+                <w:rFonts w:eastAsia="Times New Roman" w:cstheme="minorHAnsi"/>
+                <w:color w:val="000000"/>
+                <w:lang w:eastAsia="en-US"/>
+              </w:rPr>
+            </w:pPr>
+          </w:p>
+        </w:tc>
+        <w:tc>
+          <w:tcPr>
+            <w:tcW w:w="1250" w:type="pct"/>
+            <w:tcBorders>
+              <w:top w:val="nil"/>
+              <w:left w:val="nil"/>
+              <w:bottom w:val="single" w:sz="4" w:space="0" w:color="auto"/>
+              <w:right w:val="single" w:sz="4" w:space="0" w:color="auto"/>
+            </w:tcBorders>
+            <w:shd w:val="clear" w:color="auto" w:fill="auto"/>
+            <w:noWrap/>
+          </w:tcPr>
+          <w:p>
+            <w:pPr>
+              <w:spacing w:after="0" w:line="240" w:lineRule="auto"/>
+              <w:rPr>
+                <w:rFonts w:eastAsia="Times New Roman" w:cstheme="minorHAnsi"/>
+                <w:color w:val="000000"/>
+                <w:lang w:eastAsia="en-US"/>
+              </w:rPr>
+            </w:pPr>
+            <w:r>
+              <w:rPr>
+                <w:rFonts w:eastAsia="Times New Roman" w:cstheme="minorHAnsi"/>
+                <w:color w:val="000000"/>
+                <w:lang w:eastAsia="en-US"/>
+              </w:rPr>
+              <w:t>N/A</w:t>
+            </w:r>
+          </w:p>
           <w:p>
             <w:pPr>
               <w:spacing w:after="0" w:line="240" w:lineRule="auto"/>

</xml_diff>